<commit_message>
Gathered more data for Model card and Readme.md
</commit_message>
<xml_diff>
--- a/ModelCard.docx
+++ b/ModelCard.docx
@@ -456,7 +456,7 @@
         <w:pStyle w:val="Heading1"/>
       </w:pPr>
       <w:r>
-        <w:t>Evaluation, Datasets and Results</w:t>
+        <w:t xml:space="preserve">Datasets </w:t>
       </w:r>
     </w:p>
     <w:p>
@@ -503,6 +503,9 @@
     <w:p/>
     <w:p>
       <w:r>
+        <w:rPr>
+          <w:noProof/>
+        </w:rPr>
         <w:drawing>
           <wp:inline distT="0" distB="0" distL="0" distR="0" wp14:anchorId="47A69A1A" wp14:editId="7FB64228">
             <wp:extent cx="5731510" cy="3187700"/>
@@ -791,10 +794,7 @@
               <w:t>,</w:t>
             </w:r>
             <w:r>
-              <w:t xml:space="preserve"> </w:t>
-            </w:r>
-            <w:r>
-              <w:t>O: Other</w:t>
+              <w:t xml:space="preserve"> O: Other</w:t>
             </w:r>
           </w:p>
           <w:p>
@@ -1066,6 +1066,357 @@
       </w:r>
     </w:p>
     <w:p/>
+    <w:p>
+      <w:pPr>
+        <w:pStyle w:val="Heading1"/>
+      </w:pPr>
+      <w:r>
+        <w:t xml:space="preserve">Evaluation </w:t>
+      </w:r>
+      <w:r>
+        <w:t xml:space="preserve">and </w:t>
+      </w:r>
+      <w:r>
+        <w:t>Results</w:t>
+      </w:r>
+    </w:p>
+    <w:p>
+      <w:r>
+        <w:t>The original</w:t>
+      </w:r>
+      <w:r>
+        <w:t xml:space="preserve"> dataset </w:t>
+      </w:r>
+      <w:r>
+        <w:t>has</w:t>
+      </w:r>
+      <w:r>
+        <w:t xml:space="preserve"> </w:t>
+      </w:r>
+      <w:r>
+        <w:t>147259</w:t>
+      </w:r>
+      <w:r>
+        <w:t xml:space="preserve"> </w:t>
+      </w:r>
+      <w:r>
+        <w:t>insurance policies</w:t>
+      </w:r>
+      <w:r>
+        <w:t xml:space="preserve"> and can be found </w:t>
+      </w:r>
+      <w:hyperlink r:id="rId5" w:history="1">
+        <w:r>
+          <w:rPr>
+            <w:rStyle w:val="Hyperlink"/>
+          </w:rPr>
+          <w:t>here</w:t>
+        </w:r>
+      </w:hyperlink>
+      <w:r>
+        <w:t xml:space="preserve">. This was filtered down to </w:t>
+      </w:r>
+      <w:r>
+        <w:t>32761</w:t>
+      </w:r>
+      <w:r>
+        <w:t xml:space="preserve"> policies in a ratio of 18019 </w:t>
+      </w:r>
+      <w:r>
+        <w:t>high and</w:t>
+      </w:r>
+      <w:r>
+        <w:t xml:space="preserve"> 14742</w:t>
+      </w:r>
+      <w:r>
+        <w:t xml:space="preserve"> low risk policies. </w:t>
+      </w:r>
+      <w:r>
+        <w:t xml:space="preserve"> Finally rebalanced</w:t>
+      </w:r>
+      <w:r>
+        <w:t>,</w:t>
+      </w:r>
+      <w:r>
+        <w:t xml:space="preserve"> removed all noise and unnecessary features.</w:t>
+      </w:r>
+      <w:r>
+        <w:t xml:space="preserve">  The final training and test data was segregated as follows:</w:t>
+      </w:r>
+      <w:r>
+        <w:t xml:space="preserve"> </w:t>
+      </w:r>
+    </w:p>
+    <w:tbl>
+      <w:tblPr>
+        <w:tblStyle w:val="TableGrid"/>
+        <w:tblW w:w="0" w:type="auto"/>
+        <w:tblBorders>
+          <w:top w:val="none" w:sz="0" w:space="0" w:color="auto"/>
+          <w:left w:val="none" w:sz="0" w:space="0" w:color="auto"/>
+          <w:bottom w:val="none" w:sz="0" w:space="0" w:color="auto"/>
+          <w:right w:val="none" w:sz="0" w:space="0" w:color="auto"/>
+          <w:insideH w:val="none" w:sz="0" w:space="0" w:color="auto"/>
+          <w:insideV w:val="none" w:sz="0" w:space="0" w:color="auto"/>
+        </w:tblBorders>
+        <w:tblLook w:val="04A0" w:firstRow="1" w:lastRow="0" w:firstColumn="1" w:lastColumn="0" w:noHBand="0" w:noVBand="1"/>
+      </w:tblPr>
+      <w:tblGrid>
+        <w:gridCol w:w="2405"/>
+        <w:gridCol w:w="2126"/>
+        <w:gridCol w:w="1985"/>
+        <w:gridCol w:w="2500"/>
+      </w:tblGrid>
+      <w:tr>
+        <w:tc>
+          <w:tcPr>
+            <w:tcW w:w="2405" w:type="dxa"/>
+          </w:tcPr>
+          <w:p>
+            <w:pPr>
+              <w:rPr>
+                <w:b/>
+                <w:bCs/>
+              </w:rPr>
+            </w:pPr>
+            <w:r>
+              <w:rPr>
+                <w:b/>
+                <w:bCs/>
+              </w:rPr>
+              <w:t>Dataset</w:t>
+            </w:r>
+          </w:p>
+        </w:tc>
+        <w:tc>
+          <w:tcPr>
+            <w:tcW w:w="2126" w:type="dxa"/>
+          </w:tcPr>
+          <w:p>
+            <w:pPr>
+              <w:rPr>
+                <w:b/>
+                <w:bCs/>
+              </w:rPr>
+            </w:pPr>
+            <w:r>
+              <w:rPr>
+                <w:b/>
+                <w:bCs/>
+              </w:rPr>
+              <w:t>Total policies</w:t>
+            </w:r>
+          </w:p>
+        </w:tc>
+        <w:tc>
+          <w:tcPr>
+            <w:tcW w:w="1985" w:type="dxa"/>
+          </w:tcPr>
+          <w:p>
+            <w:pPr>
+              <w:rPr>
+                <w:b/>
+                <w:bCs/>
+              </w:rPr>
+            </w:pPr>
+            <w:r>
+              <w:rPr>
+                <w:b/>
+                <w:bCs/>
+              </w:rPr>
+              <w:t>High risk</w:t>
+            </w:r>
+          </w:p>
+        </w:tc>
+        <w:tc>
+          <w:tcPr>
+            <w:tcW w:w="2500" w:type="dxa"/>
+          </w:tcPr>
+          <w:p>
+            <w:pPr>
+              <w:rPr>
+                <w:b/>
+                <w:bCs/>
+              </w:rPr>
+            </w:pPr>
+            <w:r>
+              <w:rPr>
+                <w:b/>
+                <w:bCs/>
+              </w:rPr>
+              <w:t>Low risk</w:t>
+            </w:r>
+          </w:p>
+        </w:tc>
+      </w:tr>
+      <w:tr>
+        <w:tc>
+          <w:tcPr>
+            <w:tcW w:w="2405" w:type="dxa"/>
+          </w:tcPr>
+          <w:p>
+            <w:r>
+              <w:t>Training Data</w:t>
+            </w:r>
+          </w:p>
+        </w:tc>
+        <w:tc>
+          <w:tcPr>
+            <w:tcW w:w="2126" w:type="dxa"/>
+          </w:tcPr>
+          <w:p>
+            <w:r>
+              <w:t>13104</w:t>
+            </w:r>
+          </w:p>
+        </w:tc>
+        <w:tc>
+          <w:tcPr>
+            <w:tcW w:w="1985" w:type="dxa"/>
+          </w:tcPr>
+          <w:p>
+            <w:r>
+              <w:t>7215</w:t>
+            </w:r>
+          </w:p>
+        </w:tc>
+        <w:tc>
+          <w:tcPr>
+            <w:tcW w:w="2500" w:type="dxa"/>
+          </w:tcPr>
+          <w:p>
+            <w:r>
+              <w:t>5889</w:t>
+            </w:r>
+          </w:p>
+        </w:tc>
+      </w:tr>
+      <w:tr>
+        <w:tc>
+          <w:tcPr>
+            <w:tcW w:w="2405" w:type="dxa"/>
+          </w:tcPr>
+          <w:p>
+            <w:r>
+              <w:t>Test Data</w:t>
+            </w:r>
+          </w:p>
+        </w:tc>
+        <w:tc>
+          <w:tcPr>
+            <w:tcW w:w="2126" w:type="dxa"/>
+          </w:tcPr>
+          <w:p>
+            <w:r>
+              <w:t>7862</w:t>
+            </w:r>
+          </w:p>
+        </w:tc>
+        <w:tc>
+          <w:tcPr>
+            <w:tcW w:w="1985" w:type="dxa"/>
+          </w:tcPr>
+          <w:p>
+            <w:r>
+              <w:t>4322</w:t>
+            </w:r>
+          </w:p>
+        </w:tc>
+        <w:tc>
+          <w:tcPr>
+            <w:tcW w:w="2500" w:type="dxa"/>
+          </w:tcPr>
+          <w:p>
+            <w:r>
+              <w:t>3540</w:t>
+            </w:r>
+          </w:p>
+        </w:tc>
+      </w:tr>
+      <w:tr>
+        <w:tc>
+          <w:tcPr>
+            <w:tcW w:w="2405" w:type="dxa"/>
+          </w:tcPr>
+          <w:p>
+            <w:r>
+              <w:t>Validation Data</w:t>
+            </w:r>
+          </w:p>
+        </w:tc>
+        <w:tc>
+          <w:tcPr>
+            <w:tcW w:w="2126" w:type="dxa"/>
+          </w:tcPr>
+          <w:p>
+            <w:r>
+              <w:t>6492</w:t>
+            </w:r>
+          </w:p>
+        </w:tc>
+        <w:tc>
+          <w:tcPr>
+            <w:tcW w:w="1985" w:type="dxa"/>
+          </w:tcPr>
+          <w:p>
+            <w:r>
+              <w:t>5313</w:t>
+            </w:r>
+          </w:p>
+        </w:tc>
+        <w:tc>
+          <w:tcPr>
+            <w:tcW w:w="2500" w:type="dxa"/>
+          </w:tcPr>
+          <w:p>
+            <w:r>
+              <w:t>1179</w:t>
+            </w:r>
+          </w:p>
+        </w:tc>
+      </w:tr>
+    </w:tbl>
+    <w:p/>
+    <w:p>
+      <w:r>
+        <w:t xml:space="preserve">Validation data was </w:t>
+      </w:r>
+      <w:r>
+        <w:t>balanced</w:t>
+      </w:r>
+      <w:r>
+        <w:t xml:space="preserve"> manually to </w:t>
+      </w:r>
+      <w:r>
+        <w:t>provide a more realistic scenario where</w:t>
+      </w:r>
+      <w:r>
+        <w:t xml:space="preserve"> in real life there are</w:t>
+      </w:r>
+      <w:r>
+        <w:t xml:space="preserve"> </w:t>
+      </w:r>
+      <w:r>
+        <w:t xml:space="preserve">only a small number of policies </w:t>
+      </w:r>
+      <w:r>
+        <w:t>with</w:t>
+      </w:r>
+      <w:r>
+        <w:t xml:space="preserve"> high risk.  However, the other sets were balanced 55/45 as shown above to ensure the model </w:t>
+      </w:r>
+      <w:r>
+        <w:t xml:space="preserve">learned how </w:t>
+      </w:r>
+      <w:r>
+        <w:t>to identify high risk policies.</w:t>
+      </w:r>
+    </w:p>
+    <w:p>
+      <w:r>
+        <w:t>The accuracy of the model is 76%</w:t>
+      </w:r>
+    </w:p>
     <w:p/>
     <w:p/>
     <w:sectPr>
@@ -2137,6 +2488,29 @@
       </w:tcPr>
     </w:tblStylePr>
   </w:style>
+  <w:style w:type="character" w:styleId="Hyperlink">
+    <w:name w:val="Hyperlink"/>
+    <w:basedOn w:val="DefaultParagraphFont"/>
+    <w:uiPriority w:val="99"/>
+    <w:unhideWhenUsed/>
+    <w:rsid w:val="00A13A44"/>
+    <w:rPr>
+      <w:color w:val="467886" w:themeColor="hyperlink"/>
+      <w:u w:val="single"/>
+    </w:rPr>
+  </w:style>
+  <w:style w:type="character" w:styleId="UnresolvedMention">
+    <w:name w:val="Unresolved Mention"/>
+    <w:basedOn w:val="DefaultParagraphFont"/>
+    <w:uiPriority w:val="99"/>
+    <w:semiHidden/>
+    <w:unhideWhenUsed/>
+    <w:rsid w:val="00A13A44"/>
+    <w:rPr>
+      <w:color w:val="605E5C"/>
+      <w:shd w:val="clear" w:color="auto" w:fill="E1DFDD"/>
+    </w:rPr>
+  </w:style>
 </w:styles>
 </file>
 

</xml_diff>